<commit_message>
Updade 1V ADC.brd enviada pra digikart
</commit_message>
<xml_diff>
--- a/Projeto_fev.docx
+++ b/Projeto_fev.docx
@@ -9657,16 +9657,6 @@
     </w:p>
     <w:p>
       <w:pPr>
-        <w:jc w:val="left"/>
-      </w:pPr>
-    </w:p>
-    <w:p>
-      <w:pPr>
-        <w:jc w:val="left"/>
-      </w:pPr>
-    </w:p>
-    <w:p>
-      <w:pPr>
         <w:pStyle w:val="Ttulo3"/>
         <w:rPr>
           <w:b/>
@@ -9866,15 +9856,6 @@
         <w:t xml:space="preserve"> Foi utilizada a biblioteca LibUsbDotNet criada por Travis Robinson</w:t>
       </w:r>
       <w:r>
-        <w:t xml:space="preserve"> (</w:t>
-      </w:r>
-      <w:r>
-        <w:t>http://libusbdotnet.sourceforge.net/V2/Index.html</w:t>
-      </w:r>
-      <w:r>
-        <w:t>)</w:t>
-      </w:r>
-      <w:r>
         <w:t>.</w:t>
       </w:r>
     </w:p>
@@ -9910,54 +9891,19 @@
           <w:rFonts w:cs="Arial"/>
           <w:shd w:val="clear" w:color="auto" w:fill="FFFFFF"/>
         </w:rPr>
-        <w:t>(</w:t>
+        <w:t xml:space="preserve">. As operações matemáticas necessárias para a transformada de Goertzel foram feitas utilizando bibliotecas float_pkg para </w:t>
       </w:r>
       <w:r>
         <w:rPr>
           <w:rFonts w:cs="Arial"/>
           <w:shd w:val="clear" w:color="auto" w:fill="FFFFFF"/>
         </w:rPr>
-        <w:t>https://github.com/Dominator008/usb-de2-fpga</w:t>
-      </w:r>
-      <w:r>
-        <w:rPr>
-          <w:rFonts w:cs="Arial"/>
-          <w:shd w:val="clear" w:color="auto" w:fill="FFFFFF"/>
-        </w:rPr>
-        <w:t xml:space="preserve">). As </w:t>
-      </w:r>
-      <w:r>
-        <w:rPr>
-          <w:rFonts w:cs="Arial"/>
-          <w:shd w:val="clear" w:color="auto" w:fill="FFFFFF"/>
-        </w:rPr>
         <w:lastRenderedPageBreak/>
-        <w:t xml:space="preserve">operações matemáticas necessárias para a transformada de Goertzel foram feitas utilizando bibliotecas float_pkg para manipulação de variáveis no formado de ponto flutuante disponibilizadas por </w:t>
-      </w:r>
-      <w:r>
-        <w:t>David Bishop(</w:t>
-      </w:r>
-      <w:r>
-        <w:t>http://www.vhdl.org/fphdl/Float_ug.pdf</w:t>
-      </w:r>
-      <w:r>
-        <w:t>)</w:t>
-      </w:r>
-      <w:r>
-        <w:rPr>
-          <w:rFonts w:cs="Arial"/>
-          <w:shd w:val="clear" w:color="auto" w:fill="FFFFFF"/>
-        </w:rPr>
-        <w:t xml:space="preserve">. </w:t>
-      </w:r>
-    </w:p>
-    <w:p>
-      <w:r>
-        <w:tab/>
-      </w:r>
-    </w:p>
-    <w:p/>
-    <w:p>
+        <w:t xml:space="preserve">manipulação de variáveis no formado de ponto flutuante disponibilizadas por </w:t>
+      </w:r>
+      <w:r>
+        <w:t>David Bishop.</w:t>
+      </w:r>
       <w:r>
         <w:tab/>
       </w:r>
@@ -10809,22 +10755,558 @@
     <w:p>
       <w:pPr>
         <w:pStyle w:val="Referncias"/>
-        <w:rPr>
+        <w:tabs>
+          <w:tab w:val="clear" w:pos="851"/>
+          <w:tab w:val="left" w:pos="6246"/>
+        </w:tabs>
+        <w:spacing w:after="0"/>
+        <w:ind w:left="720" w:hanging="720"/>
+        <w:rPr>
+          <w:rFonts w:cs="Arial"/>
+          <w:noProof/>
           <w:lang w:val="en-GB"/>
         </w:rPr>
       </w:pPr>
-      <w:r>
-        <w:rPr>
-          <w:lang w:val="pt-BR"/>
-        </w:rPr>
-        <w:fldChar w:fldCharType="end"/>
+    </w:p>
+    <w:p>
+      <w:pPr>
+        <w:rPr>
+          <w:rFonts w:eastAsia="Calibri"/>
+          <w:lang w:val="en-GB"/>
+        </w:rPr>
+      </w:pPr>
+      <w:r>
+        <w:rPr>
+          <w:rFonts w:eastAsia="Calibri"/>
+          <w:lang w:val="en-GB"/>
+        </w:rPr>
+        <w:t xml:space="preserve">International Diabetes Federation. </w:t>
+      </w:r>
+      <w:r>
+        <w:rPr>
+          <w:rFonts w:eastAsia="Calibri"/>
+          <w:i/>
+          <w:lang w:val="en-GB"/>
+        </w:rPr>
+        <w:t xml:space="preserve">"Diabetes surge hits every nation". </w:t>
+      </w:r>
+      <w:r>
+        <w:rPr>
+          <w:rFonts w:eastAsia="Calibri"/>
+          <w:lang w:val="en-GB"/>
+        </w:rPr>
+        <w:t>2013</w:t>
+      </w:r>
+    </w:p>
+    <w:p>
+      <w:pPr>
+        <w:rPr>
+          <w:rFonts w:eastAsia="Calibri"/>
+          <w:i/>
+          <w:lang w:val="en-GB"/>
+        </w:rPr>
+      </w:pPr>
+    </w:p>
+    <w:p>
+      <w:pPr>
+        <w:rPr>
+          <w:rFonts w:eastAsia="Calibri"/>
+          <w:i/>
+          <w:lang w:val="en-GB"/>
+        </w:rPr>
+      </w:pPr>
+      <w:r>
+        <w:rPr>
+          <w:rFonts w:eastAsia="Calibri"/>
+          <w:lang w:val="en-GB"/>
+        </w:rPr>
+        <w:t xml:space="preserve">KHALFALLAH, K., AYOUB, H., CALVET J. H., NEVEU, X., BRUNSWICK, P., GRIVEAU, S., LAIR, V., CASSIR, M., BEDIOUI, F. </w:t>
+      </w:r>
+      <w:r>
+        <w:rPr>
+          <w:rFonts w:eastAsia="Calibri"/>
+          <w:i/>
+          <w:lang w:val="en-GB"/>
+        </w:rPr>
+        <w:t>"Non-invasive galvanic skin sensor for early diagnosis of sudomotor dysfunciton: Application to Diabetes"</w:t>
+      </w:r>
+      <w:r>
+        <w:rPr>
+          <w:rFonts w:eastAsia="Calibri"/>
+          <w:lang w:val="en-GB"/>
+        </w:rPr>
+        <w:t>. IEE SENSORS JOURNAL, v. 12, n. 3. 2012</w:t>
+      </w:r>
+      <w:r>
+        <w:rPr>
+          <w:rFonts w:eastAsia="Calibri"/>
+          <w:i/>
+          <w:lang w:val="en-GB"/>
+        </w:rPr>
+        <w:t>.</w:t>
+      </w:r>
+    </w:p>
+    <w:p>
+      <w:pPr>
+        <w:rPr>
+          <w:rFonts w:eastAsia="Calibri"/>
+          <w:lang w:val="en-GB"/>
+        </w:rPr>
+      </w:pPr>
+    </w:p>
+    <w:p>
+      <w:pPr>
+        <w:rPr>
+          <w:rFonts w:eastAsia="Calibri"/>
+          <w:i/>
+          <w:lang w:val="en-GB"/>
+        </w:rPr>
+      </w:pPr>
+      <w:r>
+        <w:rPr>
+          <w:rFonts w:eastAsia="Calibri"/>
+          <w:lang w:val="en-GB"/>
+        </w:rPr>
+        <w:lastRenderedPageBreak/>
+        <w:t>SCHWARZ, P., BRUNSWICK, P., CALVET, J.</w:t>
+      </w:r>
+      <w:r>
+        <w:rPr>
+          <w:rFonts w:eastAsia="Calibri"/>
+          <w:i/>
+          <w:lang w:val="en-GB"/>
+        </w:rPr>
+        <w:t xml:space="preserve">"EZSCAN™ a new technology to detect diabetes risk". </w:t>
+      </w:r>
+      <w:r>
+        <w:rPr>
+          <w:rFonts w:eastAsia="Calibri"/>
+          <w:lang w:val="en-GB"/>
+        </w:rPr>
+        <w:t>The British Journal of Diabetes &amp; Vascular Disease. 2011.</w:t>
+      </w:r>
+    </w:p>
+    <w:p>
+      <w:pPr>
+        <w:rPr>
+          <w:rFonts w:eastAsia="Calibri"/>
+          <w:i/>
+          <w:lang w:val="en-GB"/>
+        </w:rPr>
+      </w:pPr>
+      <w:r>
+        <w:rPr>
+          <w:rFonts w:eastAsia="Calibri"/>
+          <w:lang w:val="en-GB"/>
+        </w:rPr>
+        <w:t xml:space="preserve">American Diabetes Assocition </w:t>
+      </w:r>
+      <w:r>
+        <w:rPr>
+          <w:rFonts w:eastAsia="Calibri"/>
+          <w:i/>
+          <w:lang w:val="en-GB"/>
+        </w:rPr>
+        <w:t>"Diagnosis and Classification of Diabetes Mellitus". Diabetes Care. v. 37 sup. 1. 2014.</w:t>
+      </w:r>
+    </w:p>
+    <w:p>
+      <w:pPr>
+        <w:rPr>
+          <w:rFonts w:eastAsia="Calibri"/>
+          <w:i/>
+          <w:lang w:val="en-GB"/>
+        </w:rPr>
+      </w:pPr>
+    </w:p>
+    <w:p>
+      <w:pPr>
+        <w:rPr>
+          <w:rFonts w:eastAsia="Calibri"/>
+          <w:lang w:val="en-GB"/>
+        </w:rPr>
+      </w:pPr>
+      <w:r>
+        <w:rPr>
+          <w:rFonts w:eastAsia="Calibri"/>
+          <w:lang w:val="en-GB"/>
+        </w:rPr>
+        <w:t>CHIZMADZHEV, Y. A., INDENBOM, A. V, KUZMIN, P. I., GALICHENKO, S. V., WEAVER, J. C. POTTS, R. O. "</w:t>
+      </w:r>
+      <w:r>
+        <w:rPr>
+          <w:rFonts w:eastAsia="Calibri"/>
+          <w:i/>
+          <w:lang w:val="en-GB"/>
+        </w:rPr>
+        <w:t xml:space="preserve">Electrical Properties of Skin at Moderate Voltages: Contribution of Appendageal Macropores". </w:t>
+      </w:r>
+      <w:r>
+        <w:rPr>
+          <w:rFonts w:eastAsia="Calibri"/>
+          <w:lang w:val="en-GB"/>
+        </w:rPr>
+        <w:t>Biophysical Journal. v. 74. 1998.</w:t>
+      </w:r>
+    </w:p>
+    <w:p>
+      <w:pPr>
+        <w:rPr>
+          <w:rFonts w:eastAsia="Calibri"/>
+          <w:i/>
+          <w:lang w:val="en-GB"/>
+        </w:rPr>
+      </w:pPr>
+    </w:p>
+    <w:p>
+      <w:pPr>
+        <w:rPr>
+          <w:rFonts w:eastAsia="Calibri"/>
+          <w:lang w:val="en-GB"/>
+        </w:rPr>
+      </w:pPr>
+      <w:r>
+        <w:rPr>
+          <w:rFonts w:eastAsia="Calibri"/>
+          <w:lang w:val="en-GB"/>
+        </w:rPr>
+        <w:t xml:space="preserve">SHENG, C., ZENG, W., HUANG, Q., DESLYPERE, J., WANG, J. </w:t>
+      </w:r>
+      <w:r>
+        <w:rPr>
+          <w:rFonts w:eastAsia="Calibri"/>
+          <w:i/>
+          <w:lang w:val="en-GB"/>
+        </w:rPr>
+        <w:t xml:space="preserve">"Accuracy of a Novel Non-Invasive technology based EZSCAN system for the diagnosis of diabetes mellitus in Chinese". </w:t>
+      </w:r>
+      <w:r>
+        <w:rPr>
+          <w:rFonts w:eastAsia="Calibri"/>
+          <w:lang w:val="en-GB"/>
+        </w:rPr>
+        <w:t>Diabetology &amp; Metabolic Syndrome. 2011.</w:t>
+      </w:r>
+    </w:p>
+    <w:p>
+      <w:pPr>
+        <w:rPr>
+          <w:rFonts w:eastAsia="Calibri"/>
+          <w:i/>
+          <w:lang w:val="en-GB"/>
+        </w:rPr>
+      </w:pPr>
+    </w:p>
+    <w:p>
+      <w:pPr>
+        <w:rPr>
+          <w:rFonts w:eastAsia="Calibri"/>
+          <w:i/>
+          <w:lang w:val="en-GB"/>
+        </w:rPr>
+      </w:pPr>
+      <w:r>
+        <w:rPr>
+          <w:rFonts w:eastAsia="Calibri"/>
+          <w:i/>
+          <w:lang w:val="en-GB"/>
+        </w:rPr>
+        <w:t>BRUNSWICK, P., MAYAUDON, H., ALBIN, V., LAIR, V., RINGUEDE, A., CASSIR, M. "Use of Ni electrodes chronoamperometry for improved diagnostics of diabetes and cardiac diseases” Conference of the IEEE EMBS. 2007</w:t>
+      </w:r>
+    </w:p>
+    <w:p>
+      <w:pPr>
+        <w:rPr>
+          <w:rFonts w:eastAsia="Calibri"/>
+          <w:i/>
+          <w:lang w:val="en-GB"/>
+        </w:rPr>
+      </w:pPr>
+    </w:p>
+    <w:p>
+      <w:pPr>
+        <w:rPr>
+          <w:rFonts w:eastAsia="Calibri"/>
+          <w:i/>
+        </w:rPr>
+      </w:pPr>
+      <w:r>
+        <w:rPr>
+          <w:rFonts w:eastAsia="Calibri"/>
+          <w:i/>
+          <w:lang w:val="en-GB"/>
+        </w:rPr>
+        <w:t xml:space="preserve">HUBERT, D., BRUNSWICK, P., CALVET, J., DUSSER, D., FAJAC, I.  "Abnormal electrochemical skin conductance in cystic fibrosis". </w:t>
+      </w:r>
+      <w:r>
+        <w:rPr>
+          <w:rFonts w:eastAsia="Calibri"/>
+          <w:lang w:val="en-GB"/>
+        </w:rPr>
+        <w:t xml:space="preserve">Journal of Cystic Fibrosis. </w:t>
+      </w:r>
+      <w:r>
+        <w:rPr>
+          <w:rFonts w:eastAsia="Calibri"/>
+        </w:rPr>
+        <w:t>2010.</w:t>
+      </w:r>
+    </w:p>
+    <w:p>
+      <w:pPr>
+        <w:rPr>
+          <w:rFonts w:eastAsia="Calibri"/>
+          <w:i/>
+          <w:lang w:val="en-GB"/>
+        </w:rPr>
+      </w:pPr>
+      <w:r>
+        <w:rPr>
+          <w:rFonts w:eastAsia="Calibri"/>
+          <w:i/>
+          <w:lang w:val="en-GB"/>
+        </w:rPr>
+        <w:t>BIANCHI, C. "A sensor-based approach to safe trans-dermal iontophoresis" SAME conference. 2013.</w:t>
+      </w:r>
+    </w:p>
+    <w:p>
+      <w:pPr>
+        <w:rPr>
+          <w:rFonts w:eastAsia="Calibri"/>
+          <w:i/>
+          <w:lang w:val="en-GB"/>
+        </w:rPr>
+      </w:pPr>
+    </w:p>
+    <w:p>
+      <w:pPr>
+        <w:rPr>
+          <w:rFonts w:eastAsia="Calibri"/>
+          <w:i/>
+          <w:lang w:val="en-GB"/>
+        </w:rPr>
+      </w:pPr>
+      <w:r>
+        <w:rPr>
+          <w:rFonts w:eastAsia="Calibri"/>
+          <w:i/>
+          <w:lang w:val="en-GB"/>
+        </w:rPr>
+        <w:t>SOLOMON, T., BOULTON, A. J. M., FREEMAN, R., HOROWITZ, M., KEMPLER, P., LAURIA, G., MALIK, R. A., SPALLONE, V., VINIK, A., BERNARDI, L., VALNSI, P. "Diabetic Neuropathies: Update on Definitions, Diagnostic Criteria, Estimation of Severity, and Treatments ". Diabetes Journal. 2010.</w:t>
+      </w:r>
+    </w:p>
+    <w:p>
+      <w:pPr>
+        <w:rPr>
+          <w:rFonts w:eastAsia="Calibri"/>
+          <w:i/>
+          <w:lang w:val="en-GB"/>
+        </w:rPr>
+      </w:pPr>
+    </w:p>
+    <w:p>
+      <w:pPr>
+        <w:rPr>
+          <w:lang w:val="en-GB"/>
+        </w:rPr>
+      </w:pPr>
+      <w:r>
+        <w:rPr>
+          <w:lang w:val="en-GB"/>
+        </w:rPr>
+        <w:t>GIBBONS, C. H, ILLIGENS, B. M., WANG N., FREEMAN,R. "</w:t>
+      </w:r>
+      <w:r>
+        <w:rPr>
+          <w:i/>
+          <w:lang w:val="en-GB"/>
+        </w:rPr>
+        <w:t>Quantificationofsweatglandinnervation: a clinical-pathologiccorrelation. Neurology"</w:t>
+      </w:r>
+      <w:r>
+        <w:rPr>
+          <w:lang w:val="en-GB"/>
+        </w:rPr>
+        <w:t xml:space="preserve"> 1479–1486, 2009.</w:t>
+      </w:r>
+    </w:p>
+    <w:p>
+      <w:pPr>
+        <w:rPr>
+          <w:lang w:val="en-GB"/>
+        </w:rPr>
+      </w:pPr>
+    </w:p>
+    <w:p>
+      <w:pPr>
+        <w:rPr>
+          <w:lang w:val="en-GB"/>
+        </w:rPr>
+      </w:pPr>
+      <w:r>
+        <w:rPr>
+          <w:lang w:val="en-GB"/>
+        </w:rPr>
+        <w:t>AYOUB, H., LAIR, V., GRIVEAU, S., BRUNSWICK, P. B. "</w:t>
+      </w:r>
+      <w:r>
+        <w:rPr>
+          <w:i/>
+          <w:lang w:val="en-GB"/>
+        </w:rPr>
+        <w:t xml:space="preserve">ElectrochemicalCharacterizationofStainless Steel as a New Electrode Material in a </w:t>
+      </w:r>
+      <w:r>
+        <w:rPr>
+          <w:i/>
+          <w:lang w:val="en-GB"/>
+        </w:rPr>
+        <w:lastRenderedPageBreak/>
+        <w:t>Medical Device for the Diagnosis of Sudomotor Dysfunction</w:t>
+      </w:r>
+      <w:r>
+        <w:rPr>
+          <w:lang w:val="en-GB"/>
+        </w:rPr>
+        <w:t>". Electro analysis, Vol.24 No.6, 2012.</w:t>
+      </w:r>
+    </w:p>
+    <w:p>
+      <w:pPr>
+        <w:rPr>
+          <w:lang w:val="en-GB"/>
+        </w:rPr>
+      </w:pPr>
+    </w:p>
+    <w:p>
+      <w:r>
+        <w:rPr>
+          <w:lang w:val="en-GB"/>
+        </w:rPr>
+        <w:t xml:space="preserve">VINIK, A. K., MASER, R. E., MITCHELLI B. D., FREEMAN. </w:t>
+      </w:r>
+      <w:r>
+        <w:t>R., "</w:t>
+      </w:r>
+      <w:r>
+        <w:rPr>
+          <w:i/>
+        </w:rPr>
+        <w:t xml:space="preserve">Diabetic Autonomic Neuropathy" </w:t>
+      </w:r>
+      <w:r>
+        <w:t>, Diabetes Care, Vol. 26,  No.6, 2003.</w:t>
+      </w:r>
+    </w:p>
+    <w:p/>
+    <w:p>
+      <w:r>
+        <w:t>GIESELER, R. K., SANCHES, G. S.j CUNHA, J. C., NEGRI, L. H., PATERNO, A. S., "</w:t>
+      </w:r>
+      <w:r>
+        <w:rPr>
+          <w:i/>
+        </w:rPr>
+        <w:t>Subamostragem e o uso do algoritmo de goertzel para otimização de espectrômetros de bioimpedância</w:t>
+      </w:r>
+      <w:r>
+        <w:t>", CBEB, 2013</w:t>
+      </w:r>
+    </w:p>
+    <w:p/>
+    <w:p>
+      <w:r>
+        <w:t>ZAKHOV, M.,</w:t>
+      </w:r>
+      <w:r>
+        <w:t xml:space="preserve"> "bibiolteca USB para Altera DE2"</w:t>
+      </w:r>
+      <w:r>
+        <w:t>.</w:t>
+      </w:r>
+      <w:r>
+        <w:t xml:space="preserve"> </w:t>
+      </w:r>
+      <w:r>
+        <w:t>Disponível</w:t>
+      </w:r>
+      <w:r>
+        <w:t xml:space="preserve"> em https://github.com/Dominator008/usb-de2-fpga, acesso em 12/06/2015</w:t>
+      </w:r>
+    </w:p>
+    <w:p/>
+    <w:p>
+      <w:r>
+        <w:t>ROBINSON, T</w:t>
+      </w:r>
+      <w:r>
+        <w:t xml:space="preserve">., </w:t>
+      </w:r>
+      <w:r>
+        <w:t>"Biblioteca USB para C#"</w:t>
+      </w:r>
+      <w:r>
+        <w:t>.</w:t>
+      </w:r>
+      <w:r>
+        <w:t xml:space="preserve"> </w:t>
+      </w:r>
+      <w:r>
+        <w:t xml:space="preserve">Disponível </w:t>
+      </w:r>
+      <w:r>
+        <w:t xml:space="preserve">em </w:t>
+      </w:r>
+      <w:r>
+        <w:t>http://libusbdotnet.sourceforge.net/V2/Index.html</w:t>
+      </w:r>
+      <w:r>
+        <w:t>, acesso em 12/06/2015</w:t>
       </w:r>
     </w:p>
     <w:p>
       <w:pPr>
         <w:rPr>
           <w:rFonts w:cs="Arial"/>
-          <w:lang w:val="en-GB"/>
+          <w:noProof/>
+        </w:rPr>
+      </w:pPr>
+    </w:p>
+    <w:p>
+      <w:r>
+        <w:t xml:space="preserve">BISHOP, D., </w:t>
+      </w:r>
+      <w:r>
+        <w:t>"Biblioteca de ponto flutuante para FPGA"</w:t>
+      </w:r>
+      <w:r>
+        <w:t>.</w:t>
+      </w:r>
+      <w:r>
+        <w:t xml:space="preserve"> </w:t>
+      </w:r>
+      <w:r>
+        <w:t>Disponível</w:t>
+      </w:r>
+      <w:r>
+        <w:t xml:space="preserve"> </w:t>
+      </w:r>
+      <w:r>
+        <w:t>em http://www.vhdl.org/fphdl/Float_ug.pdf, acesso em 12/06/2015</w:t>
+      </w:r>
+    </w:p>
+    <w:p>
+      <w:pPr>
+        <w:rPr>
+          <w:rFonts w:cs="Arial"/>
+          <w:noProof/>
+        </w:rPr>
+      </w:pPr>
+    </w:p>
+    <w:p>
+      <w:pPr>
+        <w:rPr>
+          <w:rFonts w:cs="Arial"/>
         </w:rPr>
         <w:sectPr>
           <w:headerReference w:type="even" r:id="rId65"/>
@@ -10838,6 +11320,9 @@
           <w:docGrid w:linePitch="360"/>
         </w:sectPr>
       </w:pPr>
+      <w:r>
+        <w:fldChar w:fldCharType="end"/>
+      </w:r>
     </w:p>
     <w:p>
       <w:pPr>
@@ -12233,7 +12718,7 @@
         <w:rStyle w:val="Nmerodepgina"/>
         <w:noProof/>
       </w:rPr>
-      <w:t>40</w:t>
+      <w:t>42</w:t>
     </w:r>
     <w:r>
       <w:rPr>
@@ -12322,7 +12807,7 @@
         <w:rStyle w:val="Nmerodepgina"/>
         <w:noProof/>
       </w:rPr>
-      <w:t>42</w:t>
+      <w:t>44</w:t>
     </w:r>
     <w:r>
       <w:rPr>
@@ -15016,6 +15501,96 @@
     </w:lvl>
   </w:abstractNum>
   <w:abstractNum w:abstractNumId="28">
+    <w:nsid w:val="43234C73"/>
+    <w:multiLevelType w:val="hybridMultilevel"/>
+    <w:tmpl w:val="04E06EC4"/>
+    <w:lvl w:ilvl="0" w:tplc="E2B4C980">
+      <w:start w:val="1"/>
+      <w:numFmt w:val="decimal"/>
+      <w:lvlText w:val="[%1]"/>
+      <w:lvlJc w:val="left"/>
+      <w:pPr>
+        <w:ind w:left="720" w:hanging="360"/>
+      </w:pPr>
+      <w:rPr>
+        <w:rFonts w:hint="default"/>
+        <w:i w:val="0"/>
+      </w:rPr>
+    </w:lvl>
+    <w:lvl w:ilvl="1" w:tplc="04160019" w:tentative="1">
+      <w:start w:val="1"/>
+      <w:numFmt w:val="lowerLetter"/>
+      <w:lvlText w:val="%2."/>
+      <w:lvlJc w:val="left"/>
+      <w:pPr>
+        <w:ind w:left="1440" w:hanging="360"/>
+      </w:pPr>
+    </w:lvl>
+    <w:lvl w:ilvl="2" w:tplc="0416001B" w:tentative="1">
+      <w:start w:val="1"/>
+      <w:numFmt w:val="lowerRoman"/>
+      <w:lvlText w:val="%3."/>
+      <w:lvlJc w:val="right"/>
+      <w:pPr>
+        <w:ind w:left="2160" w:hanging="180"/>
+      </w:pPr>
+    </w:lvl>
+    <w:lvl w:ilvl="3" w:tplc="0416000F" w:tentative="1">
+      <w:start w:val="1"/>
+      <w:numFmt w:val="decimal"/>
+      <w:lvlText w:val="%4."/>
+      <w:lvlJc w:val="left"/>
+      <w:pPr>
+        <w:ind w:left="2880" w:hanging="360"/>
+      </w:pPr>
+    </w:lvl>
+    <w:lvl w:ilvl="4" w:tplc="04160019" w:tentative="1">
+      <w:start w:val="1"/>
+      <w:numFmt w:val="lowerLetter"/>
+      <w:lvlText w:val="%5."/>
+      <w:lvlJc w:val="left"/>
+      <w:pPr>
+        <w:ind w:left="3600" w:hanging="360"/>
+      </w:pPr>
+    </w:lvl>
+    <w:lvl w:ilvl="5" w:tplc="0416001B" w:tentative="1">
+      <w:start w:val="1"/>
+      <w:numFmt w:val="lowerRoman"/>
+      <w:lvlText w:val="%6."/>
+      <w:lvlJc w:val="right"/>
+      <w:pPr>
+        <w:ind w:left="4320" w:hanging="180"/>
+      </w:pPr>
+    </w:lvl>
+    <w:lvl w:ilvl="6" w:tplc="0416000F" w:tentative="1">
+      <w:start w:val="1"/>
+      <w:numFmt w:val="decimal"/>
+      <w:lvlText w:val="%7."/>
+      <w:lvlJc w:val="left"/>
+      <w:pPr>
+        <w:ind w:left="5040" w:hanging="360"/>
+      </w:pPr>
+    </w:lvl>
+    <w:lvl w:ilvl="7" w:tplc="04160019" w:tentative="1">
+      <w:start w:val="1"/>
+      <w:numFmt w:val="lowerLetter"/>
+      <w:lvlText w:val="%8."/>
+      <w:lvlJc w:val="left"/>
+      <w:pPr>
+        <w:ind w:left="5760" w:hanging="360"/>
+      </w:pPr>
+    </w:lvl>
+    <w:lvl w:ilvl="8" w:tplc="0416001B" w:tentative="1">
+      <w:start w:val="1"/>
+      <w:numFmt w:val="lowerRoman"/>
+      <w:lvlText w:val="%9."/>
+      <w:lvlJc w:val="right"/>
+      <w:pPr>
+        <w:ind w:left="6480" w:hanging="180"/>
+      </w:pPr>
+    </w:lvl>
+  </w:abstractNum>
+  <w:abstractNum w:abstractNumId="29">
     <w:nsid w:val="4C8D791E"/>
     <w:multiLevelType w:val="multilevel"/>
     <w:tmpl w:val="6F3019E8"/>
@@ -15106,19 +15681,19 @@
       </w:pPr>
     </w:lvl>
   </w:abstractNum>
-  <w:abstractNum w:abstractNumId="29">
+  <w:abstractNum w:abstractNumId="30">
     <w:nsid w:val="5A261AB3"/>
     <w:multiLevelType w:val="multilevel"/>
     <w:tmpl w:val="0416001F"/>
     <w:numStyleLink w:val="111111"/>
   </w:abstractNum>
-  <w:abstractNum w:abstractNumId="30">
+  <w:abstractNum w:abstractNumId="31">
     <w:nsid w:val="5C1C5EC1"/>
     <w:multiLevelType w:val="multilevel"/>
     <w:tmpl w:val="0416001F"/>
     <w:numStyleLink w:val="111111"/>
   </w:abstractNum>
-  <w:abstractNum w:abstractNumId="31">
+  <w:abstractNum w:abstractNumId="32">
     <w:nsid w:val="60D21E28"/>
     <w:multiLevelType w:val="hybridMultilevel"/>
     <w:tmpl w:val="435215CC"/>
@@ -15259,7 +15834,7 @@
       </w:rPr>
     </w:lvl>
   </w:abstractNum>
-  <w:abstractNum w:abstractNumId="32">
+  <w:abstractNum w:abstractNumId="33">
     <w:nsid w:val="6CE02215"/>
     <w:multiLevelType w:val="multilevel"/>
     <w:tmpl w:val="0416001F"/>
@@ -15400,7 +15975,7 @@
       </w:rPr>
     </w:lvl>
   </w:abstractNum>
-  <w:abstractNum w:abstractNumId="33">
+  <w:abstractNum w:abstractNumId="34">
     <w:nsid w:val="728410E5"/>
     <w:multiLevelType w:val="hybridMultilevel"/>
     <w:tmpl w:val="9E28CB10"/>
@@ -15541,7 +16116,7 @@
       </w:rPr>
     </w:lvl>
   </w:abstractNum>
-  <w:abstractNum w:abstractNumId="34">
+  <w:abstractNum w:abstractNumId="35">
     <w:nsid w:val="7A7A7378"/>
     <w:multiLevelType w:val="hybridMultilevel"/>
     <w:tmpl w:val="1A9C2790"/>
@@ -15752,7 +16327,7 @@
     <w:abstractNumId w:val="26"/>
   </w:num>
   <w:num w:numId="24">
-    <w:abstractNumId w:val="32"/>
+    <w:abstractNumId w:val="33"/>
   </w:num>
   <w:num w:numId="25">
     <w:abstractNumId w:val="14"/>
@@ -15764,13 +16339,13 @@
     <w:abstractNumId w:val="27"/>
   </w:num>
   <w:num w:numId="28">
-    <w:abstractNumId w:val="31"/>
+    <w:abstractNumId w:val="32"/>
   </w:num>
   <w:num w:numId="29">
     <w:abstractNumId w:val="16"/>
   </w:num>
   <w:num w:numId="30">
-    <w:abstractNumId w:val="33"/>
+    <w:abstractNumId w:val="34"/>
   </w:num>
   <w:num w:numId="31">
     <w:abstractNumId w:val="17"/>
@@ -15779,7 +16354,7 @@
     <w:abstractNumId w:val="25"/>
   </w:num>
   <w:num w:numId="33">
-    <w:abstractNumId w:val="34"/>
+    <w:abstractNumId w:val="35"/>
   </w:num>
   <w:num w:numId="34">
     <w:abstractNumId w:val="13"/>
@@ -15797,10 +16372,10 @@
     <w:abstractNumId w:val="15"/>
   </w:num>
   <w:num w:numId="39">
-    <w:abstractNumId w:val="30"/>
+    <w:abstractNumId w:val="31"/>
   </w:num>
   <w:num w:numId="40">
-    <w:abstractNumId w:val="29"/>
+    <w:abstractNumId w:val="30"/>
   </w:num>
   <w:num w:numId="41">
     <w:abstractNumId w:val="22"/>
@@ -15821,6 +16396,9 @@
     <w:abstractNumId w:val="19"/>
   </w:num>
   <w:num w:numId="47">
+    <w:abstractNumId w:val="29"/>
+  </w:num>
+  <w:num w:numId="48">
     <w:abstractNumId w:val="28"/>
   </w:num>
   <w:numIdMacAtCleanup w:val="26"/>

</xml_diff>